<commit_message>
att questionario, gráfico e api
</commit_message>
<xml_diff>
--- a/Doc/Documentação.docx
+++ b/Doc/Documentação.docx
@@ -20,7 +20,7 @@
         <mc:AlternateContent>
           <mc:Choice Requires="wps">
             <w:drawing>
-              <wp:anchor distT="0" distB="0" distL="114300" distR="114300" simplePos="0" relativeHeight="251659264" behindDoc="0" locked="0" layoutInCell="1" allowOverlap="1">
+              <wp:anchor distT="0" distB="0" distL="114300" distR="114300" simplePos="0" relativeHeight="251658240" behindDoc="0" locked="0" layoutInCell="1" allowOverlap="1">
                 <wp:simplePos x="0" y="0"/>
                 <wp:positionH relativeFrom="column">
                   <wp:posOffset>-750951</wp:posOffset>
@@ -80,7 +80,7 @@
           </mc:Choice>
           <mc:Fallback>
             <w:pict>
-              <v:rect w14:anchorId="3F755519" id="Retângulo 2" o:spid="_x0000_s1026" style="position:absolute;margin-left:-59.15pt;margin-top:-48.4pt;width:544.3pt;height:804.1pt;z-index:251659264;visibility:visible;mso-wrap-style:square;mso-width-percent:0;mso-wrap-distance-left:9pt;mso-wrap-distance-top:0;mso-wrap-distance-right:9pt;mso-wrap-distance-bottom:0;mso-position-horizontal:absolute;mso-position-horizontal-relative:text;mso-position-vertical:absolute;mso-position-vertical-relative:text;mso-width-percent:0;mso-width-relative:margin;v-text-anchor:middle" o:gfxdata="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" filled="f" strokecolor="black [1600]" strokeweight="1pt"/>
+              <v:rect w14:anchorId="26D9FFF3" id="Retângulo 2" o:spid="_x0000_s1026" style="position:absolute;margin-left:-59.15pt;margin-top:-48.4pt;width:544.3pt;height:804.1pt;z-index:251658240;visibility:visible;mso-wrap-style:square;mso-width-percent:0;mso-wrap-distance-left:9pt;mso-wrap-distance-top:0;mso-wrap-distance-right:9pt;mso-wrap-distance-bottom:0;mso-position-horizontal:absolute;mso-position-horizontal-relative:text;mso-position-vertical:absolute;mso-position-vertical-relative:text;mso-width-percent:0;mso-width-relative:margin;v-text-anchor:middle" o:gfxdata="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" filled="f" strokecolor="black [1600]" strokeweight="1pt"/>
             </w:pict>
           </mc:Fallback>
         </mc:AlternateContent>
@@ -518,9 +518,11 @@
     <w:sdt>
       <w:sdtPr>
         <w:rPr>
+          <w:rFonts w:asciiTheme="minorHAnsi" w:eastAsiaTheme="minorHAnsi" w:hAnsiTheme="minorHAnsi" w:cstheme="minorBidi"/>
           <w:color w:val="auto"/>
           <w:sz w:val="36"/>
           <w:szCs w:val="36"/>
+          <w:lang w:eastAsia="en-US"/>
         </w:rPr>
         <w:id w:val="1869104940"/>
         <w:docPartObj>
@@ -530,12 +532,10 @@
       </w:sdtPr>
       <w:sdtEndPr>
         <w:rPr>
-          <w:rFonts w:asciiTheme="minorHAnsi" w:eastAsiaTheme="minorHAnsi" w:hAnsiTheme="minorHAnsi" w:cstheme="minorBidi"/>
           <w:b/>
           <w:bCs/>
           <w:sz w:val="22"/>
           <w:szCs w:val="22"/>
-          <w:lang w:eastAsia="en-US"/>
         </w:rPr>
       </w:sdtEndPr>
       <w:sdtContent>
@@ -1323,23 +1323,23 @@
           <w:sz w:val="24"/>
           <w:szCs w:val="24"/>
         </w:rPr>
-        <w:t xml:space="preserve">Overwatch é um jogo eletrônico multijogador de tiro em primeira pessoa </w:t>
-      </w:r>
-      <w:r>
-        <w:rPr>
-          <w:rFonts w:ascii="Arial" w:hAnsi="Arial" w:cs="Arial"/>
-          <w:sz w:val="24"/>
-          <w:szCs w:val="24"/>
-        </w:rPr>
-        <w:t xml:space="preserve">(visão do jogador fica nos olhos do personagem) </w:t>
-      </w:r>
-      <w:r>
-        <w:rPr>
-          <w:rFonts w:ascii="Arial" w:hAnsi="Arial" w:cs="Arial"/>
-          <w:sz w:val="24"/>
-          <w:szCs w:val="24"/>
-        </w:rPr>
-        <w:t xml:space="preserve">desenvolvido e publicado pela Blizzard </w:t>
+        <w:t>Overwatch é um jogo eletrônico multijogador de tiro em primeira pessoa</w:t>
+      </w:r>
+      <w:r>
+        <w:rPr>
+          <w:rFonts w:ascii="Arial" w:hAnsi="Arial" w:cs="Arial"/>
+          <w:sz w:val="24"/>
+          <w:szCs w:val="24"/>
+        </w:rPr>
+        <w:t xml:space="preserve"> </w:t>
+      </w:r>
+      <w:r>
+        <w:rPr>
+          <w:rFonts w:ascii="Arial" w:hAnsi="Arial" w:cs="Arial"/>
+          <w:sz w:val="24"/>
+          <w:szCs w:val="24"/>
+        </w:rPr>
+        <w:t xml:space="preserve">desenvolvido e publicado pela Blizzard Entertainment. Foi lançado em 24 de maio de 2016 para Microsoft Windows, PlayStation 4 e Xbox </w:t>
       </w:r>
       <w:proofErr w:type="spellStart"/>
       <w:r>
@@ -1348,7 +1348,7 @@
           <w:sz w:val="24"/>
           <w:szCs w:val="24"/>
         </w:rPr>
-        <w:t>Entertainment</w:t>
+        <w:t>One</w:t>
       </w:r>
       <w:proofErr w:type="spellEnd"/>
       <w:r>
@@ -1357,7 +1357,7 @@
           <w:sz w:val="24"/>
           <w:szCs w:val="24"/>
         </w:rPr>
-        <w:t xml:space="preserve">. Foi lançado em 24 de maio de 2016 para Microsoft Windows, PlayStation 4 e Xbox </w:t>
+        <w:t xml:space="preserve"> e em 15 de outubro de 2019 para Nintendo Switch. Descrito como um "hero </w:t>
       </w:r>
       <w:proofErr w:type="spellStart"/>
       <w:r>
@@ -1366,7 +1366,7 @@
           <w:sz w:val="24"/>
           <w:szCs w:val="24"/>
         </w:rPr>
-        <w:t>One</w:t>
+        <w:t>shooter</w:t>
       </w:r>
       <w:proofErr w:type="spellEnd"/>
       <w:r>
@@ -1375,25 +1375,23 @@
           <w:sz w:val="24"/>
           <w:szCs w:val="24"/>
         </w:rPr>
-        <w:t xml:space="preserve"> e em 15 de outubro de 2019 para Nintendo Switch. Descrito como um "hero </w:t>
-      </w:r>
-      <w:proofErr w:type="spellStart"/>
-      <w:r>
-        <w:rPr>
-          <w:rFonts w:ascii="Arial" w:hAnsi="Arial" w:cs="Arial"/>
-          <w:sz w:val="24"/>
-          <w:szCs w:val="24"/>
-        </w:rPr>
-        <w:t>shooter</w:t>
-      </w:r>
-      <w:proofErr w:type="spellEnd"/>
-      <w:r>
-        <w:rPr>
-          <w:rFonts w:ascii="Arial" w:hAnsi="Arial" w:cs="Arial"/>
-          <w:sz w:val="24"/>
-          <w:szCs w:val="24"/>
-        </w:rPr>
-        <w:t xml:space="preserve">", Overwatch designa jogadores em dois times de seis, com cada jogador tendo liberdade em escolher mais de 30 personagens, conhecidos como "heróis", cada um com um estilo de jogo único, dividido em três papéis gerais adequados ao seu objetivo. Os jogadores de uma equipe trabalham juntos para proteger e defender pontos de controle em um mapa ou acompanhar uma carga útil pelo mapa em um período limitado de tempo. </w:t>
+        <w:t>", Overwatch designa jogadores em dois times de seis</w:t>
+      </w:r>
+      <w:r>
+        <w:rPr>
+          <w:rFonts w:ascii="Arial" w:hAnsi="Arial" w:cs="Arial"/>
+          <w:sz w:val="24"/>
+          <w:szCs w:val="24"/>
+        </w:rPr>
+        <w:t xml:space="preserve"> (agora 5 no Overwatch 2)</w:t>
+      </w:r>
+      <w:r>
+        <w:rPr>
+          <w:rFonts w:ascii="Arial" w:hAnsi="Arial" w:cs="Arial"/>
+          <w:sz w:val="24"/>
+          <w:szCs w:val="24"/>
+        </w:rPr>
+        <w:t xml:space="preserve">, com cada jogador tendo liberdade em escolher mais de 30 personagens, conhecidos como "heróis", cada um com um estilo de jogo único, dividido em três papéis gerais adequados ao seu objetivo. Os jogadores de uma equipe trabalham juntos para proteger e defender pontos de controle em um mapa ou acompanhar uma carga útil pelo mapa em um período limitado de tempo. </w:t>
       </w:r>
       <w:r>
         <w:rPr>
@@ -1402,7 +1400,55 @@
           <w:szCs w:val="24"/>
         </w:rPr>
         <w:br/>
-        <w:t>Atualmente, o jogo se encontra na sua segunda versão, o Overwatch 2, na qual o jogo ainda é o mesmo, mas com mudanças consideráveis de gameplay em personagens, mapas e gráficos.</w:t>
+        <w:t xml:space="preserve">Atualmente, o jogo se encontra na sua segunda versão, o Overwatch 2, na qual </w:t>
+      </w:r>
+      <w:r>
+        <w:rPr>
+          <w:rFonts w:ascii="Arial" w:hAnsi="Arial" w:cs="Arial"/>
+          <w:sz w:val="24"/>
+          <w:szCs w:val="24"/>
+        </w:rPr>
+        <w:t>a base d</w:t>
+      </w:r>
+      <w:r>
+        <w:rPr>
+          <w:rFonts w:ascii="Arial" w:hAnsi="Arial" w:cs="Arial"/>
+          <w:sz w:val="24"/>
+          <w:szCs w:val="24"/>
+        </w:rPr>
+        <w:t xml:space="preserve">o jogo ainda é </w:t>
+      </w:r>
+      <w:r>
+        <w:rPr>
+          <w:rFonts w:ascii="Arial" w:hAnsi="Arial" w:cs="Arial"/>
+          <w:sz w:val="24"/>
+          <w:szCs w:val="24"/>
+        </w:rPr>
+        <w:t>a</w:t>
+      </w:r>
+      <w:r>
+        <w:rPr>
+          <w:rFonts w:ascii="Arial" w:hAnsi="Arial" w:cs="Arial"/>
+          <w:sz w:val="24"/>
+          <w:szCs w:val="24"/>
+        </w:rPr>
+        <w:t xml:space="preserve"> mesm</w:t>
+      </w:r>
+      <w:r>
+        <w:rPr>
+          <w:rFonts w:ascii="Arial" w:hAnsi="Arial" w:cs="Arial"/>
+          <w:sz w:val="24"/>
+          <w:szCs w:val="24"/>
+        </w:rPr>
+        <w:t>a</w:t>
+      </w:r>
+      <w:r>
+        <w:rPr>
+          <w:rFonts w:ascii="Arial" w:hAnsi="Arial" w:cs="Arial"/>
+          <w:sz w:val="24"/>
+          <w:szCs w:val="24"/>
+        </w:rPr>
+        <w:t>, mas com mudanças consideráveis de gameplay em personagens, mapas e gráficos.</w:t>
       </w:r>
     </w:p>
     <w:p>
@@ -1465,7 +1511,55 @@
           <w:sz w:val="24"/>
           <w:szCs w:val="24"/>
         </w:rPr>
-        <w:t xml:space="preserve">O Overwatch, é um jogo onde 2 times de 5 jogadores disputam entre si, esses players jogam com os heróis, cada um desses heróis tem uma história que é explicada nos quadrinhos e cinemáticas complementares ao jogo. E, uma característica forte do Overwatch é a história, todos os personagens tem uma história e uma relação entre si que complementam o jogo e o seu universo, resultando em uma aproximação dos jogadores e </w:t>
+        <w:t>Overwatch é um jogo onde 2 times de 5 jogadores disputam entre si, esses players jogam com os heróis</w:t>
+      </w:r>
+      <w:r>
+        <w:rPr>
+          <w:rFonts w:ascii="Arial" w:hAnsi="Arial" w:cs="Arial"/>
+          <w:sz w:val="24"/>
+          <w:szCs w:val="24"/>
+        </w:rPr>
+        <w:t xml:space="preserve"> em que </w:t>
+      </w:r>
+      <w:r>
+        <w:rPr>
+          <w:rFonts w:ascii="Arial" w:hAnsi="Arial" w:cs="Arial"/>
+          <w:sz w:val="24"/>
+          <w:szCs w:val="24"/>
+        </w:rPr>
+        <w:t xml:space="preserve">cada um tem </w:t>
+      </w:r>
+      <w:r>
+        <w:rPr>
+          <w:rFonts w:ascii="Arial" w:hAnsi="Arial" w:cs="Arial"/>
+          <w:sz w:val="24"/>
+          <w:szCs w:val="24"/>
+        </w:rPr>
+        <w:t>a sua</w:t>
+      </w:r>
+      <w:r>
+        <w:rPr>
+          <w:rFonts w:ascii="Arial" w:hAnsi="Arial" w:cs="Arial"/>
+          <w:sz w:val="24"/>
+          <w:szCs w:val="24"/>
+        </w:rPr>
+        <w:t xml:space="preserve"> história explicada nos quadrinhos e cinemáticas complementares ao jogo. </w:t>
+      </w:r>
+      <w:r>
+        <w:rPr>
+          <w:rFonts w:ascii="Arial" w:hAnsi="Arial" w:cs="Arial"/>
+          <w:sz w:val="24"/>
+          <w:szCs w:val="24"/>
+        </w:rPr>
+        <w:t>U</w:t>
+      </w:r>
+      <w:r>
+        <w:rPr>
+          <w:rFonts w:ascii="Arial" w:hAnsi="Arial" w:cs="Arial"/>
+          <w:sz w:val="24"/>
+          <w:szCs w:val="24"/>
+        </w:rPr>
+        <w:t xml:space="preserve">ma característica forte do Overwatch é a história, todos os personagens tem uma história e uma relação entre si que complementam o jogo e o seu universo, resultando em uma aproximação dos jogadores e </w:t>
       </w:r>
       <w:r>
         <w:rPr>
@@ -1489,15 +1583,107 @@
           <w:sz w:val="24"/>
           <w:szCs w:val="24"/>
         </w:rPr>
-        <w:t>ção com aquele personagem</w:t>
-      </w:r>
-      <w:r>
-        <w:rPr>
-          <w:rFonts w:ascii="Arial" w:hAnsi="Arial" w:cs="Arial"/>
-          <w:sz w:val="24"/>
-          <w:szCs w:val="24"/>
-        </w:rPr>
-        <w:t xml:space="preserve">. Juntando tudo isso em um game onde a gameplay é ótima e dinâmica mais um modo competitivo viciante Overwatch se tornou muito famoso, vindo a ser o único game que ganhou a premiação de jogo do ano sendo totalmente online. </w:t>
+        <w:t>ção com personagem</w:t>
+      </w:r>
+      <w:r>
+        <w:rPr>
+          <w:rFonts w:ascii="Arial" w:hAnsi="Arial" w:cs="Arial"/>
+          <w:sz w:val="24"/>
+          <w:szCs w:val="24"/>
+        </w:rPr>
+        <w:t xml:space="preserve"> x ou y</w:t>
+      </w:r>
+      <w:r>
+        <w:rPr>
+          <w:rFonts w:ascii="Arial" w:hAnsi="Arial" w:cs="Arial"/>
+          <w:sz w:val="24"/>
+          <w:szCs w:val="24"/>
+        </w:rPr>
+        <w:t xml:space="preserve">. Juntando tudo isso em um game onde a gameplay é dinâmica </w:t>
+      </w:r>
+      <w:r>
+        <w:rPr>
+          <w:rFonts w:ascii="Arial" w:hAnsi="Arial" w:cs="Arial"/>
+          <w:sz w:val="24"/>
+          <w:szCs w:val="24"/>
+        </w:rPr>
+        <w:t>e</w:t>
+      </w:r>
+      <w:r>
+        <w:rPr>
+          <w:rFonts w:ascii="Arial" w:hAnsi="Arial" w:cs="Arial"/>
+          <w:sz w:val="24"/>
+          <w:szCs w:val="24"/>
+        </w:rPr>
+        <w:t xml:space="preserve"> um modo competitivo </w:t>
+      </w:r>
+      <w:r>
+        <w:rPr>
+          <w:rFonts w:ascii="Arial" w:hAnsi="Arial" w:cs="Arial"/>
+          <w:sz w:val="24"/>
+          <w:szCs w:val="24"/>
+        </w:rPr>
+        <w:t xml:space="preserve">é </w:t>
+      </w:r>
+      <w:r>
+        <w:rPr>
+          <w:rFonts w:ascii="Arial" w:hAnsi="Arial" w:cs="Arial"/>
+          <w:sz w:val="24"/>
+          <w:szCs w:val="24"/>
+        </w:rPr>
+        <w:t xml:space="preserve">viciante Overwatch se tornou muito famoso, vindo a ser o único game que ganhou a premiação de </w:t>
+      </w:r>
+      <w:r>
+        <w:rPr>
+          <w:rFonts w:ascii="Arial" w:hAnsi="Arial" w:cs="Arial"/>
+          <w:sz w:val="24"/>
+          <w:szCs w:val="24"/>
+        </w:rPr>
+        <w:t xml:space="preserve">“Game </w:t>
+      </w:r>
+      <w:proofErr w:type="spellStart"/>
+      <w:r>
+        <w:rPr>
+          <w:rFonts w:ascii="Arial" w:hAnsi="Arial" w:cs="Arial"/>
+          <w:sz w:val="24"/>
+          <w:szCs w:val="24"/>
+        </w:rPr>
+        <w:t>of</w:t>
+      </w:r>
+      <w:proofErr w:type="spellEnd"/>
+      <w:r>
+        <w:rPr>
+          <w:rFonts w:ascii="Arial" w:hAnsi="Arial" w:cs="Arial"/>
+          <w:sz w:val="24"/>
+          <w:szCs w:val="24"/>
+        </w:rPr>
+        <w:t xml:space="preserve"> </w:t>
+      </w:r>
+      <w:proofErr w:type="spellStart"/>
+      <w:r>
+        <w:rPr>
+          <w:rFonts w:ascii="Arial" w:hAnsi="Arial" w:cs="Arial"/>
+          <w:sz w:val="24"/>
+          <w:szCs w:val="24"/>
+        </w:rPr>
+        <w:t>the</w:t>
+      </w:r>
+      <w:proofErr w:type="spellEnd"/>
+      <w:r>
+        <w:rPr>
+          <w:rFonts w:ascii="Arial" w:hAnsi="Arial" w:cs="Arial"/>
+          <w:sz w:val="24"/>
+          <w:szCs w:val="24"/>
+        </w:rPr>
+        <w:t xml:space="preserve"> Year” (jogo do ano)</w:t>
+      </w:r>
+      <w:r>
+        <w:rPr>
+          <w:rFonts w:ascii="Arial" w:hAnsi="Arial" w:cs="Arial"/>
+          <w:sz w:val="24"/>
+          <w:szCs w:val="24"/>
+        </w:rPr>
+        <w:t xml:space="preserve"> sendo totalmente online. </w:t>
       </w:r>
     </w:p>
     <w:p>
@@ -1560,7 +1746,6 @@
         </w:rPr>
         <w:t xml:space="preserve">Overwatch se passa na Terra em um futuro próximo, anos após o fim da crise global </w:t>
       </w:r>
-      <w:proofErr w:type="spellStart"/>
       <w:r>
         <w:rPr>
           <w:rFonts w:ascii="Arial" w:hAnsi="Arial" w:cs="Arial"/>
@@ -1575,16 +1760,7 @@
           <w:sz w:val="24"/>
           <w:szCs w:val="24"/>
         </w:rPr>
-        <w:t>mnica</w:t>
-      </w:r>
-      <w:proofErr w:type="spellEnd"/>
-      <w:r>
-        <w:rPr>
-          <w:rFonts w:ascii="Arial" w:hAnsi="Arial" w:cs="Arial"/>
-          <w:sz w:val="24"/>
-          <w:szCs w:val="24"/>
-        </w:rPr>
-        <w:t>.</w:t>
+        <w:t>mnica.</w:t>
       </w:r>
     </w:p>
     <w:p>
@@ -1604,25 +1780,23 @@
           <w:szCs w:val="24"/>
         </w:rPr>
         <w:lastRenderedPageBreak/>
-        <w:t xml:space="preserve">A crise </w:t>
-      </w:r>
-      <w:proofErr w:type="spellStart"/>
-      <w:r>
-        <w:rPr>
-          <w:rFonts w:ascii="Arial" w:hAnsi="Arial" w:cs="Arial"/>
-          <w:sz w:val="24"/>
-          <w:szCs w:val="24"/>
-        </w:rPr>
-        <w:t>Ômnica</w:t>
-      </w:r>
-      <w:proofErr w:type="spellEnd"/>
-      <w:r>
-        <w:rPr>
-          <w:rFonts w:ascii="Arial" w:hAnsi="Arial" w:cs="Arial"/>
-          <w:sz w:val="24"/>
-          <w:szCs w:val="24"/>
-        </w:rPr>
-        <w:t xml:space="preserve"> começou em uma época onde apenas se via a raça humana em evolução, com novas tecnologias e avanços. </w:t>
+        <w:t xml:space="preserve">A crise Ômnica começou em uma época onde a raça humana </w:t>
+      </w:r>
+      <w:r>
+        <w:rPr>
+          <w:rFonts w:ascii="Arial" w:hAnsi="Arial" w:cs="Arial"/>
+          <w:sz w:val="24"/>
+          <w:szCs w:val="24"/>
+        </w:rPr>
+        <w:t>estava em constante avanço tecnológico</w:t>
+      </w:r>
+      <w:r>
+        <w:rPr>
+          <w:rFonts w:ascii="Arial" w:hAnsi="Arial" w:cs="Arial"/>
+          <w:sz w:val="24"/>
+          <w:szCs w:val="24"/>
+        </w:rPr>
+        <w:t xml:space="preserve">. </w:t>
       </w:r>
       <w:r>
         <w:rPr>
@@ -1646,25 +1820,23 @@
           <w:sz w:val="24"/>
           <w:szCs w:val="24"/>
         </w:rPr>
-        <w:t xml:space="preserve"> das invenções dos seres humanos foram os robôs conhecidos como </w:t>
-      </w:r>
-      <w:proofErr w:type="spellStart"/>
-      <w:r>
-        <w:rPr>
-          <w:rFonts w:ascii="Arial" w:hAnsi="Arial" w:cs="Arial"/>
-          <w:sz w:val="24"/>
-          <w:szCs w:val="24"/>
-        </w:rPr>
-        <w:t>Omnics</w:t>
-      </w:r>
-      <w:proofErr w:type="spellEnd"/>
-      <w:r>
-        <w:rPr>
-          <w:rFonts w:ascii="Arial" w:hAnsi="Arial" w:cs="Arial"/>
-          <w:sz w:val="24"/>
-          <w:szCs w:val="24"/>
-        </w:rPr>
-        <w:t xml:space="preserve">, criados com o objetivo de alcançar um equilíbrio econômico entre as nações e logo começaram a ser tratados como pessoas comuns. </w:t>
+        <w:t xml:space="preserve"> das invenções dos seres humanos foram os robôs conhecidos como Omnics, criados com o objetivo de alcançar um equilíbrio econômico entre as nações e </w:t>
+      </w:r>
+      <w:r>
+        <w:rPr>
+          <w:rFonts w:ascii="Arial" w:hAnsi="Arial" w:cs="Arial"/>
+          <w:sz w:val="24"/>
+          <w:szCs w:val="24"/>
+        </w:rPr>
+        <w:t xml:space="preserve">que </w:t>
+      </w:r>
+      <w:r>
+        <w:rPr>
+          <w:rFonts w:ascii="Arial" w:hAnsi="Arial" w:cs="Arial"/>
+          <w:sz w:val="24"/>
+          <w:szCs w:val="24"/>
+        </w:rPr>
+        <w:t xml:space="preserve">logo começaram a ser tratados como pessoas comuns. </w:t>
       </w:r>
     </w:p>
     <w:p>
@@ -1720,18 +1892,16 @@
           <w:sz w:val="24"/>
           <w:szCs w:val="24"/>
         </w:rPr>
-        <w:t>Para combater essa nova ameaça, cada país do planeta criou uma força para lidar com esses robôs. No entanto, a iniciativa de cada uma das nações do globo não funcionou. Sem outra escolha, as Nações Unidas (</w:t>
-      </w:r>
-      <w:proofErr w:type="spellStart"/>
-      <w:r>
-        <w:rPr>
-          <w:rFonts w:ascii="Arial" w:hAnsi="Arial" w:cs="Arial"/>
-          <w:sz w:val="24"/>
-          <w:szCs w:val="24"/>
-        </w:rPr>
-        <w:t>Onu</w:t>
-      </w:r>
-      <w:proofErr w:type="spellEnd"/>
+        <w:t>Para combater essa nova ameaça, cada país do planeta criou uma força para lidar com esses robôs. No entanto, a iniciativa de cada uma das nações do globo não funcionou. Sem outra escolha, as Nações Unidas (O</w:t>
+      </w:r>
+      <w:r>
+        <w:rPr>
+          <w:rFonts w:ascii="Arial" w:hAnsi="Arial" w:cs="Arial"/>
+          <w:sz w:val="24"/>
+          <w:szCs w:val="24"/>
+        </w:rPr>
+        <w:t>NU</w:t>
+      </w:r>
       <w:r>
         <w:rPr>
           <w:rFonts w:ascii="Arial" w:hAnsi="Arial" w:cs="Arial"/>
@@ -1797,6 +1967,176 @@
     </w:p>
     <w:p>
       <w:pPr>
+        <w:pStyle w:val="Ttulo1"/>
+        <w:spacing w:line="480" w:lineRule="auto"/>
+      </w:pPr>
+      <w:bookmarkStart w:id="1" w:name="_Toc120227063"/>
+      <w:r>
+        <w:t xml:space="preserve">- </w:t>
+      </w:r>
+      <w:r>
+        <w:t>Escopo</w:t>
+      </w:r>
+      <w:bookmarkEnd w:id="1"/>
+    </w:p>
+    <w:p>
+      <w:pPr>
+        <w:spacing w:line="360" w:lineRule="auto"/>
+        <w:rPr>
+          <w:rFonts w:ascii="Arial" w:hAnsi="Arial" w:cs="Arial"/>
+          <w:sz w:val="24"/>
+          <w:szCs w:val="24"/>
+        </w:rPr>
+      </w:pPr>
+      <w:r>
+        <w:rPr>
+          <w:rFonts w:ascii="Arial" w:hAnsi="Arial" w:cs="Arial"/>
+          <w:sz w:val="24"/>
+          <w:szCs w:val="24"/>
+        </w:rPr>
+        <w:t>Desenvolvimento de um site com área de cadastro sobre o tema do jogo eletrônico Overwatch.</w:t>
+      </w:r>
+      <w:r>
+        <w:rPr>
+          <w:rFonts w:ascii="Arial" w:hAnsi="Arial" w:cs="Arial"/>
+          <w:sz w:val="24"/>
+          <w:szCs w:val="24"/>
+        </w:rPr>
+        <w:t xml:space="preserve"> Tal site contará com:</w:t>
+      </w:r>
+    </w:p>
+    <w:p>
+      <w:pPr>
+        <w:spacing w:line="360" w:lineRule="auto"/>
+        <w:rPr>
+          <w:rFonts w:ascii="Arial" w:hAnsi="Arial" w:cs="Arial"/>
+          <w:sz w:val="24"/>
+          <w:szCs w:val="24"/>
+        </w:rPr>
+      </w:pPr>
+      <w:r>
+        <w:rPr>
+          <w:rFonts w:ascii="Arial" w:hAnsi="Arial" w:cs="Arial"/>
+          <w:sz w:val="24"/>
+          <w:szCs w:val="24"/>
+        </w:rPr>
+        <w:t>- Tela do site institucional;</w:t>
+      </w:r>
+    </w:p>
+    <w:p>
+      <w:pPr>
+        <w:spacing w:line="360" w:lineRule="auto"/>
+        <w:rPr>
+          <w:rFonts w:ascii="Arial" w:hAnsi="Arial" w:cs="Arial"/>
+          <w:sz w:val="24"/>
+          <w:szCs w:val="24"/>
+        </w:rPr>
+      </w:pPr>
+      <w:r>
+        <w:rPr>
+          <w:rFonts w:ascii="Arial" w:hAnsi="Arial" w:cs="Arial"/>
+          <w:sz w:val="24"/>
+          <w:szCs w:val="24"/>
+        </w:rPr>
+        <w:t>- Tela de login;</w:t>
+      </w:r>
+    </w:p>
+    <w:p>
+      <w:pPr>
+        <w:spacing w:line="360" w:lineRule="auto"/>
+        <w:rPr>
+          <w:rFonts w:ascii="Arial" w:hAnsi="Arial" w:cs="Arial"/>
+          <w:sz w:val="24"/>
+          <w:szCs w:val="24"/>
+        </w:rPr>
+      </w:pPr>
+      <w:r>
+        <w:rPr>
+          <w:rFonts w:ascii="Arial" w:hAnsi="Arial" w:cs="Arial"/>
+          <w:sz w:val="24"/>
+          <w:szCs w:val="24"/>
+        </w:rPr>
+        <w:t>- Tela de cadastro;</w:t>
+      </w:r>
+    </w:p>
+    <w:p>
+      <w:pPr>
+        <w:spacing w:line="360" w:lineRule="auto"/>
+        <w:rPr>
+          <w:rFonts w:ascii="Arial" w:hAnsi="Arial" w:cs="Arial"/>
+          <w:sz w:val="24"/>
+          <w:szCs w:val="24"/>
+        </w:rPr>
+      </w:pPr>
+      <w:r>
+        <w:rPr>
+          <w:rFonts w:ascii="Arial" w:hAnsi="Arial" w:cs="Arial"/>
+          <w:sz w:val="24"/>
+          <w:szCs w:val="24"/>
+        </w:rPr>
+        <w:t>- Tela home (pós-login);</w:t>
+      </w:r>
+    </w:p>
+    <w:p>
+      <w:pPr>
+        <w:spacing w:line="360" w:lineRule="auto"/>
+        <w:rPr>
+          <w:rFonts w:ascii="Arial" w:hAnsi="Arial" w:cs="Arial"/>
+          <w:sz w:val="24"/>
+          <w:szCs w:val="24"/>
+        </w:rPr>
+      </w:pPr>
+      <w:r>
+        <w:rPr>
+          <w:rFonts w:ascii="Arial" w:hAnsi="Arial" w:cs="Arial"/>
+          <w:sz w:val="24"/>
+          <w:szCs w:val="24"/>
+        </w:rPr>
+        <w:t>- Questionário;</w:t>
+      </w:r>
+    </w:p>
+    <w:p>
+      <w:pPr>
+        <w:spacing w:line="360" w:lineRule="auto"/>
+        <w:rPr>
+          <w:rFonts w:ascii="Arial" w:hAnsi="Arial" w:cs="Arial"/>
+          <w:sz w:val="24"/>
+          <w:szCs w:val="24"/>
+        </w:rPr>
+      </w:pPr>
+      <w:r>
+        <w:rPr>
+          <w:rFonts w:ascii="Arial" w:hAnsi="Arial" w:cs="Arial"/>
+          <w:sz w:val="24"/>
+          <w:szCs w:val="24"/>
+        </w:rPr>
+        <w:t>- Dashboards sobre os dados envolvendo o usuário no site.</w:t>
+      </w:r>
+    </w:p>
+    <w:p>
+      <w:pPr>
+        <w:spacing w:line="360" w:lineRule="auto"/>
+        <w:rPr>
+          <w:rFonts w:ascii="Arial" w:hAnsi="Arial" w:cs="Arial"/>
+          <w:sz w:val="24"/>
+          <w:szCs w:val="24"/>
+        </w:rPr>
+      </w:pPr>
+    </w:p>
+    <w:p>
+      <w:pPr>
+        <w:pStyle w:val="Ttulo1"/>
+        <w:spacing w:line="480" w:lineRule="auto"/>
+      </w:pPr>
+      <w:bookmarkStart w:id="2" w:name="_Toc120227064"/>
+      <w:r>
+        <w:lastRenderedPageBreak/>
+        <w:t>- Objetivo</w:t>
+      </w:r>
+      <w:bookmarkEnd w:id="2"/>
+    </w:p>
+    <w:p>
+      <w:pPr>
         <w:spacing w:line="360" w:lineRule="auto"/>
         <w:jc w:val="both"/>
         <w:rPr>
@@ -1811,97 +2151,6 @@
           <w:sz w:val="24"/>
           <w:szCs w:val="24"/>
         </w:rPr>
-        <w:t>“falar do porque escolhi Over e um spoiler da relação com socio”</w:t>
-      </w:r>
-    </w:p>
-    <w:p>
-      <w:pPr>
-        <w:spacing w:line="360" w:lineRule="auto"/>
-        <w:jc w:val="both"/>
-        <w:rPr>
-          <w:rFonts w:ascii="Arial" w:hAnsi="Arial" w:cs="Arial"/>
-          <w:sz w:val="24"/>
-          <w:szCs w:val="24"/>
-        </w:rPr>
-      </w:pPr>
-    </w:p>
-    <w:p>
-      <w:pPr>
-        <w:pStyle w:val="Ttulo1"/>
-        <w:spacing w:line="480" w:lineRule="auto"/>
-      </w:pPr>
-      <w:bookmarkStart w:id="1" w:name="_Toc120227063"/>
-      <w:r>
-        <w:t xml:space="preserve">- </w:t>
-      </w:r>
-      <w:r>
-        <w:t>Escopo</w:t>
-      </w:r>
-      <w:bookmarkEnd w:id="1"/>
-    </w:p>
-    <w:p>
-      <w:pPr>
-        <w:spacing w:line="360" w:lineRule="auto"/>
-        <w:rPr>
-          <w:rFonts w:ascii="Arial" w:hAnsi="Arial" w:cs="Arial"/>
-          <w:sz w:val="24"/>
-          <w:szCs w:val="24"/>
-        </w:rPr>
-      </w:pPr>
-      <w:r>
-        <w:rPr>
-          <w:rFonts w:ascii="Arial" w:hAnsi="Arial" w:cs="Arial"/>
-          <w:sz w:val="24"/>
-          <w:szCs w:val="24"/>
-        </w:rPr>
-        <w:t>Desenvolvimento de um site com área de cadastro sobre o tema do jogo eletrônico Overwatch</w:t>
-      </w:r>
-      <w:r>
-        <w:rPr>
-          <w:rFonts w:ascii="Arial" w:hAnsi="Arial" w:cs="Arial"/>
-          <w:sz w:val="24"/>
-          <w:szCs w:val="24"/>
-        </w:rPr>
-        <w:t>.</w:t>
-      </w:r>
-    </w:p>
-    <w:p>
-      <w:pPr>
-        <w:spacing w:line="360" w:lineRule="auto"/>
-        <w:rPr>
-          <w:rFonts w:ascii="Arial" w:hAnsi="Arial" w:cs="Arial"/>
-          <w:sz w:val="24"/>
-          <w:szCs w:val="24"/>
-        </w:rPr>
-      </w:pPr>
-    </w:p>
-    <w:p>
-      <w:pPr>
-        <w:pStyle w:val="Ttulo1"/>
-        <w:spacing w:line="480" w:lineRule="auto"/>
-      </w:pPr>
-      <w:bookmarkStart w:id="2" w:name="_Toc120227064"/>
-      <w:r>
-        <w:t>- Objetivo</w:t>
-      </w:r>
-      <w:bookmarkEnd w:id="2"/>
-    </w:p>
-    <w:p>
-      <w:pPr>
-        <w:spacing w:line="360" w:lineRule="auto"/>
-        <w:jc w:val="both"/>
-        <w:rPr>
-          <w:rFonts w:ascii="Arial" w:hAnsi="Arial" w:cs="Arial"/>
-          <w:sz w:val="24"/>
-          <w:szCs w:val="24"/>
-        </w:rPr>
-      </w:pPr>
-      <w:r>
-        <w:rPr>
-          <w:rFonts w:ascii="Arial" w:hAnsi="Arial" w:cs="Arial"/>
-          <w:sz w:val="24"/>
-          <w:szCs w:val="24"/>
-        </w:rPr>
         <w:t xml:space="preserve">Mensurar e aplicar </w:t>
       </w:r>
       <w:r>
@@ -1926,63 +2175,9 @@
           <w:sz w:val="24"/>
           <w:szCs w:val="24"/>
         </w:rPr>
-        <w:t xml:space="preserve">de </w:t>
-      </w:r>
-      <w:r>
-        <w:rPr>
-          <w:rFonts w:ascii="Arial" w:hAnsi="Arial" w:cs="Arial"/>
-          <w:sz w:val="24"/>
-          <w:szCs w:val="24"/>
-        </w:rPr>
-        <w:t>Banco de Dados, Arquitetura Computacional, Tecnologia da informação, Algoritmos, Pesquisa e Inovação e Desenvolvimento Socioemocional</w:t>
-      </w:r>
-      <w:r>
-        <w:rPr>
-          <w:rFonts w:ascii="Arial" w:hAnsi="Arial" w:cs="Arial"/>
-          <w:sz w:val="24"/>
-          <w:szCs w:val="24"/>
-        </w:rPr>
-        <w:t xml:space="preserve"> </w:t>
-      </w:r>
-      <w:r>
-        <w:rPr>
-          <w:rFonts w:ascii="Arial" w:hAnsi="Arial" w:cs="Arial"/>
-          <w:sz w:val="24"/>
-          <w:szCs w:val="24"/>
-        </w:rPr>
-        <w:t>aprendid</w:t>
-      </w:r>
-      <w:r>
-        <w:rPr>
-          <w:rFonts w:ascii="Arial" w:hAnsi="Arial" w:cs="Arial"/>
-          <w:sz w:val="24"/>
-          <w:szCs w:val="24"/>
-        </w:rPr>
-        <w:t>o no semestre.</w:t>
+        <w:t>de Banco de Dados, Arquitetura Computacional, Tecnologia da informação, Algoritmos, Pesquisa e Inovação e Desenvolvimento Socioemocional aprendido no semestre.</w:t>
       </w:r>
       <w:bookmarkStart w:id="3" w:name="_Toc120227065"/>
-    </w:p>
-    <w:p>
-      <w:pPr>
-        <w:spacing w:line="360" w:lineRule="auto"/>
-        <w:jc w:val="both"/>
-        <w:rPr>
-          <w:rFonts w:ascii="Arial" w:hAnsi="Arial" w:cs="Arial"/>
-          <w:sz w:val="24"/>
-          <w:szCs w:val="24"/>
-        </w:rPr>
-      </w:pPr>
-    </w:p>
-    <w:p>
-      <w:pPr>
-        <w:spacing w:line="360" w:lineRule="auto"/>
-        <w:jc w:val="both"/>
-        <w:rPr>
-          <w:rFonts w:ascii="Arial" w:hAnsi="Arial" w:cs="Arial"/>
-          <w:sz w:val="24"/>
-          <w:szCs w:val="24"/>
-        </w:rPr>
-      </w:pPr>
     </w:p>
     <w:p>
       <w:pPr>
@@ -2108,6 +2303,39 @@
     <w:p>
       <w:pPr>
         <w:pStyle w:val="PargrafodaLista"/>
+        <w:numPr>
+          <w:ilvl w:val="0"/>
+          <w:numId w:val="2"/>
+        </w:numPr>
+        <w:spacing w:line="360" w:lineRule="auto"/>
+        <w:rPr>
+          <w:rFonts w:ascii="Arial" w:hAnsi="Arial" w:cs="Arial"/>
+          <w:sz w:val="24"/>
+          <w:szCs w:val="24"/>
+        </w:rPr>
+      </w:pPr>
+      <w:proofErr w:type="spellStart"/>
+      <w:r>
+        <w:rPr>
+          <w:rFonts w:ascii="Arial" w:hAnsi="Arial" w:cs="Arial"/>
+          <w:sz w:val="24"/>
+          <w:szCs w:val="24"/>
+        </w:rPr>
+        <w:t>NodeJS</w:t>
+      </w:r>
+      <w:proofErr w:type="spellEnd"/>
+      <w:r>
+        <w:rPr>
+          <w:rFonts w:ascii="Arial" w:hAnsi="Arial" w:cs="Arial"/>
+          <w:sz w:val="24"/>
+          <w:szCs w:val="24"/>
+        </w:rPr>
+        <w:t xml:space="preserve"> instalado.</w:t>
+      </w:r>
+    </w:p>
+    <w:p>
+      <w:pPr>
+        <w:pStyle w:val="PargrafodaLista"/>
         <w:spacing w:line="360" w:lineRule="auto"/>
         <w:rPr>
           <w:rFonts w:ascii="Arial" w:hAnsi="Arial" w:cs="Arial"/>
@@ -2147,15 +2375,7 @@
           <w:sz w:val="24"/>
           <w:szCs w:val="24"/>
         </w:rPr>
-        <w:t>Codificação do site institucional</w:t>
-      </w:r>
-      <w:r>
-        <w:rPr>
-          <w:rFonts w:ascii="Arial" w:hAnsi="Arial" w:cs="Arial"/>
-          <w:sz w:val="24"/>
-          <w:szCs w:val="24"/>
-        </w:rPr>
-        <w:t>;</w:t>
+        <w:t>Codificação do site institucional;</w:t>
       </w:r>
     </w:p>
     <w:p>
@@ -2178,15 +2398,7 @@
           <w:sz w:val="24"/>
           <w:szCs w:val="24"/>
         </w:rPr>
-        <w:t>Codificação</w:t>
-      </w:r>
-      <w:r>
-        <w:rPr>
-          <w:rFonts w:ascii="Arial" w:hAnsi="Arial" w:cs="Arial"/>
-          <w:sz w:val="24"/>
-          <w:szCs w:val="24"/>
-        </w:rPr>
-        <w:t xml:space="preserve"> das telas de Login e Cadastro;</w:t>
+        <w:t>Codificação das telas de Login e Cadastro;</w:t>
       </w:r>
     </w:p>
     <w:p>
@@ -2209,15 +2421,7 @@
           <w:sz w:val="24"/>
           <w:szCs w:val="24"/>
         </w:rPr>
-        <w:t>Codificação</w:t>
-      </w:r>
-      <w:r>
-        <w:rPr>
-          <w:rFonts w:ascii="Arial" w:hAnsi="Arial" w:cs="Arial"/>
-          <w:sz w:val="24"/>
-          <w:szCs w:val="24"/>
-        </w:rPr>
-        <w:t xml:space="preserve"> da tela pós-login;</w:t>
+        <w:t>Codificação da tela pós-login;</w:t>
       </w:r>
     </w:p>
     <w:p>
@@ -2358,6 +2562,7 @@
       </w:pPr>
       <w:bookmarkStart w:id="6" w:name="_Toc120227068"/>
       <w:r>
+        <w:lastRenderedPageBreak/>
         <w:t xml:space="preserve">- Ferramenta </w:t>
       </w:r>
       <w:r>
@@ -2455,97 +2660,139 @@
           <w:sz w:val="24"/>
           <w:szCs w:val="24"/>
         </w:rPr>
-        <w:t xml:space="preserve"> backlog, ou seja, da lista de </w:t>
-      </w:r>
-      <w:r>
-        <w:rPr>
-          <w:rFonts w:ascii="Arial" w:hAnsi="Arial" w:cs="Arial"/>
-          <w:sz w:val="24"/>
-          <w:szCs w:val="24"/>
-        </w:rPr>
-        <w:lastRenderedPageBreak/>
-        <w:t xml:space="preserve">tarefas a realizar, uma aba para as tarefas em desenvolvimento e a área final de tarefas realizadas. </w:t>
-      </w:r>
-    </w:p>
-    <w:p>
-      <w:pPr>
-        <w:rPr>
-          <w:rFonts w:ascii="Arial" w:hAnsi="Arial" w:cs="Arial"/>
-          <w:sz w:val="24"/>
-          <w:szCs w:val="24"/>
-        </w:rPr>
-      </w:pPr>
-      <w:r>
-        <w:rPr>
+        <w:t xml:space="preserve"> backlog, ou seja, da lista de tarefas a realizar, uma aba para as tarefas em desenvolvimento e a área final de tarefas realizadas. </w:t>
+      </w:r>
+    </w:p>
+    <w:p>
+      <w:pPr>
+        <w:rPr>
+          <w:rFonts w:ascii="Arial" w:hAnsi="Arial" w:cs="Arial"/>
+          <w:sz w:val="24"/>
+          <w:szCs w:val="24"/>
+        </w:rPr>
+      </w:pPr>
+      <w:r>
+        <w:rPr>
+          <w:rFonts w:ascii="Arial" w:hAnsi="Arial" w:cs="Arial"/>
           <w:noProof/>
+          <w:sz w:val="24"/>
+          <w:szCs w:val="24"/>
         </w:rPr>
         <mc:AlternateContent>
-          <mc:Choice Requires="wps">
+          <mc:Choice Requires="wpg">
             <w:drawing>
-              <wp:anchor distT="0" distB="0" distL="114300" distR="114300" simplePos="0" relativeHeight="251662336" behindDoc="0" locked="0" layoutInCell="1" allowOverlap="1" wp14:anchorId="623AC38B" wp14:editId="036C9872">
+              <wp:anchor distT="0" distB="0" distL="114300" distR="114300" simplePos="0" relativeHeight="251662336" behindDoc="0" locked="0" layoutInCell="1" allowOverlap="1">
                 <wp:simplePos x="0" y="0"/>
                 <wp:positionH relativeFrom="margin">
-                  <wp:align>left</wp:align>
+                  <wp:align>center</wp:align>
                 </wp:positionH>
                 <wp:positionV relativeFrom="paragraph">
-                  <wp:posOffset>3157220</wp:posOffset>
+                  <wp:posOffset>128524</wp:posOffset>
                 </wp:positionV>
-                <wp:extent cx="5309235" cy="635"/>
-                <wp:effectExtent l="0" t="0" r="5715" b="0"/>
+                <wp:extent cx="5887720" cy="3644900"/>
+                <wp:effectExtent l="0" t="0" r="0" b="0"/>
                 <wp:wrapNone/>
-                <wp:docPr id="4" name="Caixa de Texto 4"/>
+                <wp:docPr id="5" name="Agrupar 5"/>
                 <wp:cNvGraphicFramePr/>
                 <a:graphic xmlns:a="http://schemas.openxmlformats.org/drawingml/2006/main">
-                  <a:graphicData uri="http://schemas.microsoft.com/office/word/2010/wordprocessingShape">
-                    <wps:wsp>
-                      <wps:cNvSpPr txBox="1"/>
-                      <wps:spPr>
+                  <a:graphicData uri="http://schemas.microsoft.com/office/word/2010/wordprocessingGroup">
+                    <wpg:wgp>
+                      <wpg:cNvGrpSpPr/>
+                      <wpg:grpSpPr>
                         <a:xfrm>
                           <a:off x="0" y="0"/>
-                          <a:ext cx="5309235" cy="635"/>
+                          <a:ext cx="5887720" cy="3644900"/>
+                          <a:chOff x="0" y="0"/>
+                          <a:chExt cx="5887720" cy="3644900"/>
                         </a:xfrm>
-                        <a:prstGeom prst="rect">
-                          <a:avLst/>
-                        </a:prstGeom>
-                        <a:solidFill>
-                          <a:prstClr val="white"/>
-                        </a:solidFill>
-                        <a:ln>
-                          <a:noFill/>
-                        </a:ln>
-                      </wps:spPr>
-                      <wps:txbx>
-                        <w:txbxContent>
-                          <w:p>
-                            <w:pPr>
-                              <w:pStyle w:val="Legenda"/>
-                              <w:jc w:val="center"/>
-                              <w:rPr>
-                                <w:rFonts w:ascii="Arial" w:hAnsi="Arial" w:cs="Arial"/>
-                                <w:color w:val="auto"/>
-                                <w:sz w:val="32"/>
-                                <w:szCs w:val="32"/>
-                              </w:rPr>
-                            </w:pPr>
-                            <w:r>
-                              <w:rPr>
-                                <w:rFonts w:ascii="Arial" w:hAnsi="Arial" w:cs="Arial"/>
-                                <w:color w:val="auto"/>
-                                <w:sz w:val="22"/>
-                                <w:szCs w:val="22"/>
-                              </w:rPr>
-                              <w:t>Imagem da área organizacional Planner utilizado nesse projeto.</w:t>
-                            </w:r>
-                          </w:p>
-                        </w:txbxContent>
-                      </wps:txbx>
-                      <wps:bodyPr rot="0" spcFirstLastPara="0" vertOverflow="overflow" horzOverflow="overflow" vert="horz" wrap="square" lIns="0" tIns="0" rIns="0" bIns="0" numCol="1" spcCol="0" rtlCol="0" fromWordArt="0" anchor="t" anchorCtr="0" forceAA="0" compatLnSpc="1">
-                        <a:prstTxWarp prst="textNoShape">
-                          <a:avLst/>
-                        </a:prstTxWarp>
-                        <a:spAutoFit/>
-                      </wps:bodyPr>
-                    </wps:wsp>
+                      </wpg:grpSpPr>
+                      <pic:pic xmlns:pic="http://schemas.openxmlformats.org/drawingml/2006/picture">
+                        <pic:nvPicPr>
+                          <pic:cNvPr id="3" name="Imagem 3"/>
+                          <pic:cNvPicPr>
+                            <a:picLocks noChangeAspect="1"/>
+                          </pic:cNvPicPr>
+                        </pic:nvPicPr>
+                        <pic:blipFill rotWithShape="1">
+                          <a:blip r:embed="rId7">
+                            <a:extLst>
+                              <a:ext uri="{28A0092B-C50C-407E-A947-70E740481C1C}">
+                                <a14:useLocalDpi xmlns:a14="http://schemas.microsoft.com/office/drawing/2010/main" val="0"/>
+                              </a:ext>
+                            </a:extLst>
+                          </a:blip>
+                          <a:srcRect l="813" t="556" r="839" b="24195"/>
+                          <a:stretch/>
+                        </pic:blipFill>
+                        <pic:spPr bwMode="auto">
+                          <a:xfrm>
+                            <a:off x="0" y="0"/>
+                            <a:ext cx="5887720" cy="3293745"/>
+                          </a:xfrm>
+                          <a:prstGeom prst="rect">
+                            <a:avLst/>
+                          </a:prstGeom>
+                          <a:ln>
+                            <a:noFill/>
+                          </a:ln>
+                          <a:extLst>
+                            <a:ext uri="{53640926-AAD7-44D8-BBD7-CCE9431645EC}">
+                              <a14:shadowObscured xmlns:a14="http://schemas.microsoft.com/office/drawing/2010/main"/>
+                            </a:ext>
+                          </a:extLst>
+                        </pic:spPr>
+                      </pic:pic>
+                      <wps:wsp>
+                        <wps:cNvPr id="4" name="Caixa de Texto 4"/>
+                        <wps:cNvSpPr txBox="1"/>
+                        <wps:spPr>
+                          <a:xfrm>
+                            <a:off x="248717" y="3357245"/>
+                            <a:ext cx="5309235" cy="287655"/>
+                          </a:xfrm>
+                          <a:prstGeom prst="rect">
+                            <a:avLst/>
+                          </a:prstGeom>
+                          <a:solidFill>
+                            <a:prstClr val="white"/>
+                          </a:solidFill>
+                          <a:ln>
+                            <a:noFill/>
+                          </a:ln>
+                        </wps:spPr>
+                        <wps:txbx>
+                          <w:txbxContent>
+                            <w:p>
+                              <w:pPr>
+                                <w:pStyle w:val="Legenda"/>
+                                <w:jc w:val="center"/>
+                                <w:rPr>
+                                  <w:rFonts w:ascii="Arial" w:hAnsi="Arial" w:cs="Arial"/>
+                                  <w:color w:val="auto"/>
+                                  <w:sz w:val="32"/>
+                                  <w:szCs w:val="32"/>
+                                </w:rPr>
+                              </w:pPr>
+                              <w:r>
+                                <w:rPr>
+                                  <w:rFonts w:ascii="Arial" w:hAnsi="Arial" w:cs="Arial"/>
+                                  <w:color w:val="auto"/>
+                                  <w:sz w:val="22"/>
+                                  <w:szCs w:val="22"/>
+                                </w:rPr>
+                                <w:t>Imagem da área organizacional Planner utilizado nesse projeto.</w:t>
+                              </w:r>
+                            </w:p>
+                          </w:txbxContent>
+                        </wps:txbx>
+                        <wps:bodyPr rot="0" spcFirstLastPara="0" vertOverflow="overflow" horzOverflow="overflow" vert="horz" wrap="square" lIns="0" tIns="0" rIns="0" bIns="0" numCol="1" spcCol="0" rtlCol="0" fromWordArt="0" anchor="t" anchorCtr="0" forceAA="0" compatLnSpc="1">
+                          <a:prstTxWarp prst="textNoShape">
+                            <a:avLst/>
+                          </a:prstTxWarp>
+                          <a:spAutoFit/>
+                        </wps:bodyPr>
+                      </wps:wsp>
+                    </wpg:wgp>
                   </a:graphicData>
                 </a:graphic>
               </wp:anchor>
@@ -2553,110 +2800,65 @@
           </mc:Choice>
           <mc:Fallback>
             <w:pict>
-              <v:shapetype w14:anchorId="623AC38B" id="_x0000_t202" coordsize="21600,21600" o:spt="202" path="m,l,21600r21600,l21600,xe">
-                <v:stroke joinstyle="miter"/>
-                <v:path gradientshapeok="t" o:connecttype="rect"/>
-              </v:shapetype>
-              <v:shape id="Caixa de Texto 4" o:spid="_x0000_s1026" type="#_x0000_t202" style="position:absolute;margin-left:0;margin-top:248.6pt;width:418.05pt;height:.05pt;z-index:251662336;visibility:visible;mso-wrap-style:square;mso-wrap-distance-left:9pt;mso-wrap-distance-top:0;mso-wrap-distance-right:9pt;mso-wrap-distance-bottom:0;mso-position-horizontal:left;mso-position-horizontal-relative:margin;mso-position-vertical:absolute;mso-position-vertical-relative:text;v-text-anchor:top" o:gfxdata="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" stroked="f">
-                <v:textbox style="mso-fit-shape-to-text:t" inset="0,0,0,0">
-                  <w:txbxContent>
-                    <w:p>
-                      <w:pPr>
-                        <w:pStyle w:val="Legenda"/>
-                        <w:jc w:val="center"/>
-                        <w:rPr>
-                          <w:rFonts w:ascii="Arial" w:hAnsi="Arial" w:cs="Arial"/>
-                          <w:color w:val="auto"/>
-                          <w:sz w:val="32"/>
-                          <w:szCs w:val="32"/>
-                        </w:rPr>
-                      </w:pPr>
-                      <w:r>
-                        <w:rPr>
-                          <w:rFonts w:ascii="Arial" w:hAnsi="Arial" w:cs="Arial"/>
-                          <w:color w:val="auto"/>
-                          <w:sz w:val="22"/>
-                          <w:szCs w:val="22"/>
-                        </w:rPr>
-                        <w:t>Imagem da área organizacional Planner utilizado nesse projeto.</w:t>
-                      </w:r>
-                    </w:p>
-                  </w:txbxContent>
-                </v:textbox>
+              <v:group id="Agrupar 5" o:spid="_x0000_s1026" style="position:absolute;margin-left:0;margin-top:10.1pt;width:463.6pt;height:287pt;z-index:251662336;mso-position-horizontal:center;mso-position-horizontal-relative:margin" coordsize="58877,36449" o:gfxdata="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">
+                <v:shapetype id="_x0000_t75" coordsize="21600,21600" o:spt="75" o:preferrelative="t" path="m@4@5l@4@11@9@11@9@5xe" filled="f" stroked="f">
+                  <v:stroke joinstyle="miter"/>
+                  <v:formulas>
+                    <v:f eqn="if lineDrawn pixelLineWidth 0"/>
+                    <v:f eqn="sum @0 1 0"/>
+                    <v:f eqn="sum 0 0 @1"/>
+                    <v:f eqn="prod @2 1 2"/>
+                    <v:f eqn="prod @3 21600 pixelWidth"/>
+                    <v:f eqn="prod @3 21600 pixelHeight"/>
+                    <v:f eqn="sum @0 0 1"/>
+                    <v:f eqn="prod @6 1 2"/>
+                    <v:f eqn="prod @7 21600 pixelWidth"/>
+                    <v:f eqn="sum @8 21600 0"/>
+                    <v:f eqn="prod @7 21600 pixelHeight"/>
+                    <v:f eqn="sum @10 21600 0"/>
+                  </v:formulas>
+                  <v:path o:extrusionok="f" gradientshapeok="t" o:connecttype="rect"/>
+                  <o:lock v:ext="edit" aspectratio="t"/>
+                </v:shapetype>
+                <v:shape id="Imagem 3" o:spid="_x0000_s1027" type="#_x0000_t75" style="position:absolute;width:58877;height:32937;visibility:visible;mso-wrap-style:square" o:gfxdata="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">
+                  <v:imagedata r:id="rId8" o:title="" croptop="364f" cropbottom="15856f" cropleft="533f" cropright="550f"/>
+                </v:shape>
+                <v:shapetype id="_x0000_t202" coordsize="21600,21600" o:spt="202" path="m,l,21600r21600,l21600,xe">
+                  <v:stroke joinstyle="miter"/>
+                  <v:path gradientshapeok="t" o:connecttype="rect"/>
+                </v:shapetype>
+                <v:shape id="Caixa de Texto 4" o:spid="_x0000_s1028" type="#_x0000_t202" style="position:absolute;left:2487;top:33572;width:53092;height:2877;visibility:visible;mso-wrap-style:square;v-text-anchor:top" o:gfxdata="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" stroked="f">
+                  <v:textbox style="mso-fit-shape-to-text:t" inset="0,0,0,0">
+                    <w:txbxContent>
+                      <w:p>
+                        <w:pPr>
+                          <w:pStyle w:val="Legenda"/>
+                          <w:jc w:val="center"/>
+                          <w:rPr>
+                            <w:rFonts w:ascii="Arial" w:hAnsi="Arial" w:cs="Arial"/>
+                            <w:color w:val="auto"/>
+                            <w:sz w:val="32"/>
+                            <w:szCs w:val="32"/>
+                          </w:rPr>
+                        </w:pPr>
+                        <w:r>
+                          <w:rPr>
+                            <w:rFonts w:ascii="Arial" w:hAnsi="Arial" w:cs="Arial"/>
+                            <w:color w:val="auto"/>
+                            <w:sz w:val="22"/>
+                            <w:szCs w:val="22"/>
+                          </w:rPr>
+                          <w:t>Imagem da área organizacional Planner utilizado nesse projeto.</w:t>
+                        </w:r>
+                      </w:p>
+                    </w:txbxContent>
+                  </v:textbox>
+                </v:shape>
                 <w10:wrap anchorx="margin"/>
-              </v:shape>
+              </v:group>
             </w:pict>
           </mc:Fallback>
         </mc:AlternateContent>
-      </w:r>
-      <w:r>
-        <w:rPr>
-          <w:rFonts w:ascii="Arial" w:hAnsi="Arial" w:cs="Arial"/>
-          <w:sz w:val="24"/>
-          <w:szCs w:val="24"/>
-        </w:rPr>
-        <w:drawing>
-          <wp:anchor distT="0" distB="0" distL="114300" distR="114300" simplePos="0" relativeHeight="251660288" behindDoc="0" locked="0" layoutInCell="1" allowOverlap="1" wp14:anchorId="5484F4AC">
-            <wp:simplePos x="0" y="0"/>
-            <wp:positionH relativeFrom="margin">
-              <wp:align>center</wp:align>
-            </wp:positionH>
-            <wp:positionV relativeFrom="paragraph">
-              <wp:posOffset>-204470</wp:posOffset>
-            </wp:positionV>
-            <wp:extent cx="5888177" cy="3293745"/>
-            <wp:effectExtent l="0" t="0" r="0" b="1905"/>
-            <wp:wrapNone/>
-            <wp:docPr id="3" name="Imagem 3"/>
-            <wp:cNvGraphicFramePr>
-              <a:graphicFrameLocks xmlns:a="http://schemas.openxmlformats.org/drawingml/2006/main" noChangeAspect="1"/>
-            </wp:cNvGraphicFramePr>
-            <a:graphic xmlns:a="http://schemas.openxmlformats.org/drawingml/2006/main">
-              <a:graphicData uri="http://schemas.openxmlformats.org/drawingml/2006/picture">
-                <pic:pic xmlns:pic="http://schemas.openxmlformats.org/drawingml/2006/picture">
-                  <pic:nvPicPr>
-                    <pic:cNvPr id="1" name=""/>
-                    <pic:cNvPicPr/>
-                  </pic:nvPicPr>
-                  <pic:blipFill rotWithShape="1">
-                    <a:blip r:embed="rId7">
-                      <a:extLst>
-                        <a:ext uri="{28A0092B-C50C-407E-A947-70E740481C1C}">
-                          <a14:useLocalDpi xmlns:a14="http://schemas.microsoft.com/office/drawing/2010/main" val="0"/>
-                        </a:ext>
-                      </a:extLst>
-                    </a:blip>
-                    <a:srcRect l="813" t="556" r="839" b="24195"/>
-                    <a:stretch/>
-                  </pic:blipFill>
-                  <pic:spPr bwMode="auto">
-                    <a:xfrm>
-                      <a:off x="0" y="0"/>
-                      <a:ext cx="5888177" cy="3293745"/>
-                    </a:xfrm>
-                    <a:prstGeom prst="rect">
-                      <a:avLst/>
-                    </a:prstGeom>
-                    <a:ln>
-                      <a:noFill/>
-                    </a:ln>
-                    <a:extLst>
-                      <a:ext uri="{53640926-AAD7-44D8-BBD7-CCE9431645EC}">
-                        <a14:shadowObscured xmlns:a14="http://schemas.microsoft.com/office/drawing/2010/main"/>
-                      </a:ext>
-                    </a:extLst>
-                  </pic:spPr>
-                </pic:pic>
-              </a:graphicData>
-            </a:graphic>
-            <wp14:sizeRelH relativeFrom="page">
-              <wp14:pctWidth>0</wp14:pctWidth>
-            </wp14:sizeRelH>
-            <wp14:sizeRelV relativeFrom="page">
-              <wp14:pctHeight>0</wp14:pctHeight>
-            </wp14:sizeRelV>
-          </wp:anchor>
-        </w:drawing>
       </w:r>
     </w:p>
     <w:sectPr>

</xml_diff>